<commit_message>
ОП Pract 27 ClientBDForm managers added && GetManagerBDForm added/codefix
Пофиксить поиск в GetManagerBDForm и SaleManagerBDForm
//Где етот Select Case k, но утро вечера мудренее
</commit_message>
<xml_diff>
--- a/Course II/ОП/Pract VBA/Pract 27/DEMKA/files/OneButton.docx
+++ b/Course II/ОП/Pract VBA/Pract 27/DEMKA/files/OneButton.docx
@@ -89,6 +89,7 @@
         <w:t xml:space="preserve"> </w:t>
       </w:r>
       <w:bookmarkStart w:id="0" w:name="макс_код"/>
+      <w:proofErr w:type="spellStart"/>
       <w:r>
         <w:rPr>
           <w:rFonts w:ascii="Times New Roman" w:hAnsi="Times New Roman" w:cs="Times New Roman"/>
@@ -98,6 +99,7 @@
         <w:t>макс_код</w:t>
       </w:r>
       <w:bookmarkEnd w:id="0"/>
+      <w:proofErr w:type="spellEnd"/>
     </w:p>
     <w:p>
       <w:pPr>
@@ -124,6 +126,7 @@
         <w:t xml:space="preserve"> </w:t>
       </w:r>
       <w:bookmarkStart w:id="1" w:name="макс_фио"/>
+      <w:proofErr w:type="spellStart"/>
       <w:r>
         <w:rPr>
           <w:rFonts w:ascii="Times New Roman" w:hAnsi="Times New Roman" w:cs="Times New Roman"/>
@@ -133,6 +136,7 @@
         <w:t>макс_фио</w:t>
       </w:r>
       <w:bookmarkEnd w:id="1"/>
+      <w:proofErr w:type="spellEnd"/>
     </w:p>
     <w:p>
       <w:pPr>
@@ -151,6 +155,7 @@
         <w:t xml:space="preserve">Единиц товара куплено – </w:t>
       </w:r>
       <w:bookmarkStart w:id="2" w:name="макс_товар"/>
+      <w:proofErr w:type="spellStart"/>
       <w:r>
         <w:rPr>
           <w:rFonts w:ascii="Times New Roman" w:hAnsi="Times New Roman" w:cs="Times New Roman"/>
@@ -160,6 +165,97 @@
         <w:t>макс_товар</w:t>
       </w:r>
       <w:bookmarkEnd w:id="2"/>
+      <w:proofErr w:type="spellEnd"/>
+    </w:p>
+    <w:p>
+      <w:pPr>
+        <w:rPr>
+          <w:rFonts w:ascii="Times New Roman" w:hAnsi="Times New Roman" w:cs="Times New Roman"/>
+          <w:sz w:val="32"/>
+          <w:szCs w:val="32"/>
+        </w:rPr>
+      </w:pPr>
+      <w:r>
+        <w:rPr>
+          <w:rFonts w:ascii="Times New Roman" w:hAnsi="Times New Roman" w:cs="Times New Roman"/>
+          <w:sz w:val="32"/>
+          <w:szCs w:val="32"/>
+        </w:rPr>
+        <w:t>ФИО о</w:t>
+      </w:r>
+      <w:r>
+        <w:rPr>
+          <w:rFonts w:ascii="Times New Roman" w:hAnsi="Times New Roman" w:cs="Times New Roman"/>
+          <w:sz w:val="32"/>
+          <w:szCs w:val="32"/>
+        </w:rPr>
+        <w:t xml:space="preserve">бслуживающего менеджера: </w:t>
+      </w:r>
+      <w:bookmarkStart w:id="3" w:name="макс_менеджер_фио"/>
+      <w:proofErr w:type="spellStart"/>
+      <w:r>
+        <w:rPr>
+          <w:rFonts w:ascii="Times New Roman" w:hAnsi="Times New Roman" w:cs="Times New Roman"/>
+          <w:sz w:val="32"/>
+          <w:szCs w:val="32"/>
+        </w:rPr>
+        <w:t>макс_менеджер_фио</w:t>
+      </w:r>
+      <w:bookmarkEnd w:id="3"/>
+      <w:proofErr w:type="spellEnd"/>
+    </w:p>
+    <w:p>
+      <w:pPr>
+        <w:rPr>
+          <w:rFonts w:ascii="Times New Roman" w:hAnsi="Times New Roman" w:cs="Times New Roman"/>
+          <w:sz w:val="32"/>
+          <w:szCs w:val="32"/>
+        </w:rPr>
+      </w:pPr>
+      <w:r>
+        <w:rPr>
+          <w:rFonts w:ascii="Times New Roman" w:hAnsi="Times New Roman" w:cs="Times New Roman"/>
+          <w:sz w:val="32"/>
+          <w:szCs w:val="32"/>
+        </w:rPr>
+        <w:t xml:space="preserve">Телефон </w:t>
+      </w:r>
+      <w:r>
+        <w:rPr>
+          <w:rFonts w:ascii="Times New Roman" w:hAnsi="Times New Roman" w:cs="Times New Roman"/>
+          <w:sz w:val="32"/>
+          <w:szCs w:val="32"/>
+        </w:rPr>
+        <w:t>о</w:t>
+      </w:r>
+      <w:r>
+        <w:rPr>
+          <w:rFonts w:ascii="Times New Roman" w:hAnsi="Times New Roman" w:cs="Times New Roman"/>
+          <w:sz w:val="32"/>
+          <w:szCs w:val="32"/>
+        </w:rPr>
+        <w:t>бслуживающего менеджера:</w:t>
+      </w:r>
+      <w:r>
+        <w:rPr>
+          <w:rFonts w:ascii="Times New Roman" w:hAnsi="Times New Roman" w:cs="Times New Roman"/>
+          <w:sz w:val="32"/>
+          <w:szCs w:val="32"/>
+        </w:rPr>
+        <w:t xml:space="preserve"> </w:t>
+      </w:r>
+      <w:bookmarkStart w:id="4" w:name="макс_менеджер_телефон"/>
+      <w:proofErr w:type="spellStart"/>
+      <w:r>
+        <w:rPr>
+          <w:rFonts w:ascii="Times New Roman" w:hAnsi="Times New Roman" w:cs="Times New Roman"/>
+          <w:sz w:val="32"/>
+          <w:szCs w:val="32"/>
+        </w:rPr>
+        <w:t>макс_менеджер_телефон</w:t>
+      </w:r>
+      <w:bookmarkEnd w:id="4"/>
+      <w:proofErr w:type="spellEnd"/>
     </w:p>
     <w:p>
       <w:pPr>
@@ -227,7 +323,8 @@
         </w:rPr>
         <w:t xml:space="preserve"> </w:t>
       </w:r>
-      <w:bookmarkStart w:id="3" w:name="мин_код"/>
+      <w:bookmarkStart w:id="5" w:name="мин_код"/>
+      <w:proofErr w:type="spellStart"/>
       <w:r>
         <w:rPr>
           <w:rFonts w:ascii="Times New Roman" w:hAnsi="Times New Roman" w:cs="Times New Roman"/>
@@ -236,7 +333,8 @@
         </w:rPr>
         <w:t>мин_код</w:t>
       </w:r>
-      <w:bookmarkEnd w:id="3"/>
+      <w:bookmarkEnd w:id="5"/>
+      <w:proofErr w:type="spellEnd"/>
     </w:p>
     <w:p>
       <w:pPr>
@@ -262,7 +360,8 @@
         </w:rPr>
         <w:t xml:space="preserve"> </w:t>
       </w:r>
-      <w:bookmarkStart w:id="4" w:name="мин_фио"/>
+      <w:bookmarkStart w:id="6" w:name="мин_фио"/>
+      <w:proofErr w:type="spellStart"/>
       <w:r>
         <w:rPr>
           <w:rFonts w:ascii="Times New Roman" w:hAnsi="Times New Roman" w:cs="Times New Roman"/>
@@ -271,7 +370,8 @@
         </w:rPr>
         <w:t>мин_фио</w:t>
       </w:r>
-      <w:bookmarkEnd w:id="4"/>
+      <w:bookmarkEnd w:id="6"/>
+      <w:proofErr w:type="spellEnd"/>
     </w:p>
     <w:p>
       <w:pPr>
@@ -289,7 +389,8 @@
         </w:rPr>
         <w:t xml:space="preserve">Единиц товара куплено – </w:t>
       </w:r>
-      <w:bookmarkStart w:id="5" w:name="мин_товар"/>
+      <w:bookmarkStart w:id="7" w:name="мин_товар"/>
+      <w:proofErr w:type="spellStart"/>
       <w:r>
         <w:rPr>
           <w:rFonts w:ascii="Times New Roman" w:hAnsi="Times New Roman" w:cs="Times New Roman"/>
@@ -298,7 +399,116 @@
         </w:rPr>
         <w:t>мин_товар</w:t>
       </w:r>
-      <w:bookmarkEnd w:id="5"/>
+      <w:bookmarkEnd w:id="7"/>
+      <w:proofErr w:type="spellEnd"/>
+    </w:p>
+    <w:p>
+      <w:pPr>
+        <w:rPr>
+          <w:rFonts w:ascii="Times New Roman" w:hAnsi="Times New Roman" w:cs="Times New Roman"/>
+          <w:sz w:val="32"/>
+          <w:szCs w:val="32"/>
+        </w:rPr>
+      </w:pPr>
+      <w:r>
+        <w:rPr>
+          <w:rFonts w:ascii="Times New Roman" w:hAnsi="Times New Roman" w:cs="Times New Roman"/>
+          <w:sz w:val="32"/>
+          <w:szCs w:val="32"/>
+        </w:rPr>
+        <w:t>ФИО о</w:t>
+      </w:r>
+      <w:r>
+        <w:rPr>
+          <w:rFonts w:ascii="Times New Roman" w:hAnsi="Times New Roman" w:cs="Times New Roman"/>
+          <w:sz w:val="32"/>
+          <w:szCs w:val="32"/>
+        </w:rPr>
+        <w:t>бслуживающего менеджера:</w:t>
+      </w:r>
+      <w:r>
+        <w:rPr>
+          <w:rFonts w:ascii="Times New Roman" w:hAnsi="Times New Roman" w:cs="Times New Roman"/>
+          <w:sz w:val="32"/>
+          <w:szCs w:val="32"/>
+        </w:rPr>
+        <w:t xml:space="preserve"> </w:t>
+      </w:r>
+      <w:bookmarkStart w:id="8" w:name="мин_менеджер_фио"/>
+      <w:proofErr w:type="spellStart"/>
+      <w:r>
+        <w:rPr>
+          <w:rFonts w:ascii="Times New Roman" w:hAnsi="Times New Roman" w:cs="Times New Roman"/>
+          <w:sz w:val="32"/>
+          <w:szCs w:val="32"/>
+        </w:rPr>
+        <w:t>мин_менеджер_фио</w:t>
+      </w:r>
+      <w:bookmarkEnd w:id="8"/>
+      <w:proofErr w:type="spellEnd"/>
+    </w:p>
+    <w:p>
+      <w:pPr>
+        <w:rPr>
+          <w:rFonts w:ascii="Times New Roman" w:hAnsi="Times New Roman" w:cs="Times New Roman"/>
+          <w:sz w:val="32"/>
+          <w:szCs w:val="32"/>
+        </w:rPr>
+      </w:pPr>
+      <w:r>
+        <w:rPr>
+          <w:rFonts w:ascii="Times New Roman" w:hAnsi="Times New Roman" w:cs="Times New Roman"/>
+          <w:sz w:val="32"/>
+          <w:szCs w:val="32"/>
+        </w:rPr>
+        <w:t>Телефон о</w:t>
+      </w:r>
+      <w:r>
+        <w:rPr>
+          <w:rFonts w:ascii="Times New Roman" w:hAnsi="Times New Roman" w:cs="Times New Roman"/>
+          <w:sz w:val="32"/>
+          <w:szCs w:val="32"/>
+        </w:rPr>
+        <w:t>бслуживающего менедж</w:t>
+      </w:r>
+      <w:bookmarkStart w:id="9" w:name="_GoBack"/>
+      <w:bookmarkEnd w:id="9"/>
+      <w:r>
+        <w:rPr>
+          <w:rFonts w:ascii="Times New Roman" w:hAnsi="Times New Roman" w:cs="Times New Roman"/>
+          <w:sz w:val="32"/>
+          <w:szCs w:val="32"/>
+        </w:rPr>
+        <w:t>ера:</w:t>
+      </w:r>
+      <w:r>
+        <w:rPr>
+          <w:rFonts w:ascii="Times New Roman" w:hAnsi="Times New Roman" w:cs="Times New Roman"/>
+          <w:sz w:val="32"/>
+          <w:szCs w:val="32"/>
+        </w:rPr>
+        <w:t xml:space="preserve"> </w:t>
+      </w:r>
+      <w:bookmarkStart w:id="10" w:name="мин_менеджер_телефон"/>
+      <w:proofErr w:type="spellStart"/>
+      <w:r>
+        <w:rPr>
+          <w:rFonts w:ascii="Times New Roman" w:hAnsi="Times New Roman" w:cs="Times New Roman"/>
+          <w:sz w:val="32"/>
+          <w:szCs w:val="32"/>
+        </w:rPr>
+        <w:t>мин</w:t>
+      </w:r>
+      <w:r>
+        <w:rPr>
+          <w:rFonts w:ascii="Times New Roman" w:hAnsi="Times New Roman" w:cs="Times New Roman"/>
+          <w:sz w:val="32"/>
+          <w:szCs w:val="32"/>
+        </w:rPr>
+        <w:t>_менеджер_телефон</w:t>
+      </w:r>
+      <w:bookmarkEnd w:id="10"/>
+      <w:proofErr w:type="spellEnd"/>
     </w:p>
     <w:p>
       <w:pPr>
@@ -333,7 +543,8 @@
         </w:rPr>
         <w:t xml:space="preserve"> </w:t>
       </w:r>
-      <w:bookmarkStart w:id="6" w:name="макс_код_общ"/>
+      <w:bookmarkStart w:id="11" w:name="макс_код_общ"/>
+      <w:proofErr w:type="spellStart"/>
       <w:r>
         <w:rPr>
           <w:rFonts w:ascii="Times New Roman" w:hAnsi="Times New Roman" w:cs="Times New Roman"/>
@@ -342,8 +553,9 @@
         </w:rPr>
         <w:t>макс_код_общ</w:t>
       </w:r>
-    </w:p>
-    <w:bookmarkEnd w:id="6"/>
+      <w:proofErr w:type="spellEnd"/>
+    </w:p>
+    <w:bookmarkEnd w:id="11"/>
     <w:p>
       <w:pPr>
         <w:rPr>
@@ -377,7 +589,8 @@
         </w:rPr>
         <w:t xml:space="preserve"> </w:t>
       </w:r>
-      <w:bookmarkStart w:id="7" w:name="мин_код_общ"/>
+      <w:bookmarkStart w:id="12" w:name="мин_код_общ"/>
+      <w:proofErr w:type="spellStart"/>
       <w:r>
         <w:rPr>
           <w:rFonts w:ascii="Times New Roman" w:hAnsi="Times New Roman" w:cs="Times New Roman"/>
@@ -386,27 +599,26 @@
         </w:rPr>
         <w:t>мин_код_общ</w:t>
       </w:r>
-    </w:p>
-    <w:bookmarkEnd w:id="7"/>
-    <w:p>
-      <w:pPr>
-        <w:rPr>
-          <w:rFonts w:ascii="Times New Roman" w:hAnsi="Times New Roman" w:cs="Times New Roman"/>
-          <w:sz w:val="28"/>
-          <w:szCs w:val="28"/>
-        </w:rPr>
-      </w:pPr>
-    </w:p>
-    <w:p>
-      <w:pPr>
-        <w:rPr>
-          <w:rFonts w:ascii="Times New Roman" w:hAnsi="Times New Roman" w:cs="Times New Roman"/>
-          <w:sz w:val="28"/>
-          <w:szCs w:val="28"/>
-        </w:rPr>
-      </w:pPr>
-      <w:bookmarkStart w:id="8" w:name="_GoBack"/>
-      <w:bookmarkEnd w:id="8"/>
+      <w:proofErr w:type="spellEnd"/>
+    </w:p>
+    <w:bookmarkEnd w:id="12"/>
+    <w:p>
+      <w:pPr>
+        <w:rPr>
+          <w:rFonts w:ascii="Times New Roman" w:hAnsi="Times New Roman" w:cs="Times New Roman"/>
+          <w:sz w:val="28"/>
+          <w:szCs w:val="28"/>
+        </w:rPr>
+      </w:pPr>
+    </w:p>
+    <w:p>
+      <w:pPr>
+        <w:rPr>
+          <w:rFonts w:ascii="Times New Roman" w:hAnsi="Times New Roman" w:cs="Times New Roman"/>
+          <w:sz w:val="28"/>
+          <w:szCs w:val="28"/>
+        </w:rPr>
+      </w:pPr>
       <w:r>
         <w:rPr>
           <w:rFonts w:ascii="Times New Roman" w:hAnsi="Times New Roman" w:cs="Times New Roman"/>
@@ -423,7 +635,8 @@
         </w:rPr>
         <w:t xml:space="preserve"> </w:t>
       </w:r>
-      <w:bookmarkStart w:id="9" w:name="сред_код_общ"/>
+      <w:bookmarkStart w:id="13" w:name="сред_код_общ"/>
+      <w:proofErr w:type="spellStart"/>
       <w:r>
         <w:rPr>
           <w:rFonts w:ascii="Times New Roman" w:hAnsi="Times New Roman" w:cs="Times New Roman"/>
@@ -432,7 +645,8 @@
         </w:rPr>
         <w:t>сред_код_общ</w:t>
       </w:r>
-      <w:bookmarkEnd w:id="9"/>
+      <w:bookmarkEnd w:id="13"/>
+      <w:proofErr w:type="spellEnd"/>
     </w:p>
     <w:p>
       <w:pPr>
@@ -464,11 +678,10 @@
           <w:rFonts w:ascii="Times New Roman" w:hAnsi="Times New Roman" w:cs="Times New Roman"/>
           <w:sz w:val="28"/>
           <w:szCs w:val="28"/>
-          <w:lang w:val="en-US"/>
         </w:rPr>
         <w:t xml:space="preserve">: </w:t>
       </w:r>
-      <w:bookmarkStart w:id="10" w:name="время"/>
+      <w:bookmarkStart w:id="14" w:name="время"/>
       <w:r>
         <w:rPr>
           <w:rFonts w:ascii="Times New Roman" w:hAnsi="Times New Roman" w:cs="Times New Roman"/>
@@ -477,7 +690,7 @@
         </w:rPr>
         <w:t>время</w:t>
       </w:r>
-      <w:bookmarkEnd w:id="10"/>
+      <w:bookmarkEnd w:id="14"/>
     </w:p>
     <w:p>
       <w:pPr>
@@ -500,7 +713,6 @@
           <w:rFonts w:ascii="Times New Roman" w:hAnsi="Times New Roman" w:cs="Times New Roman"/>
           <w:sz w:val="28"/>
           <w:szCs w:val="28"/>
-          <w:lang w:val="en-US"/>
         </w:rPr>
         <w:t>:</w:t>
       </w:r>
@@ -512,7 +724,7 @@
         </w:rPr>
         <w:t xml:space="preserve"> </w:t>
       </w:r>
-      <w:bookmarkStart w:id="11" w:name="дата"/>
+      <w:bookmarkStart w:id="15" w:name="дата"/>
       <w:r>
         <w:rPr>
           <w:rFonts w:ascii="Times New Roman" w:hAnsi="Times New Roman" w:cs="Times New Roman"/>
@@ -521,7 +733,7 @@
         </w:rPr>
         <w:t>дата</w:t>
       </w:r>
-      <w:bookmarkEnd w:id="11"/>
+      <w:bookmarkEnd w:id="15"/>
     </w:p>
     <w:sectPr>
       <w:pgSz w:w="11906" w:h="16838"/>

</xml_diff>